<commit_message>
Addressing comments from Cornelia and Len and prepping for submission. This version submitted to MMS.
</commit_message>
<xml_diff>
--- a/Drafts/JacobsonEtAl_MdMFASResponsePMRF_20211104_CSO.docx
+++ b/Drafts/JacobsonEtAl_MdMFASResponsePMRF_20211104_CSO.docx
@@ -1,6 +1,6 @@
 
 <file path=word/document.xml><?xml version="1.0" encoding="utf-8"?>
-<w:document xmlns:wpc="http://schemas.microsoft.com/office/word/2010/wordprocessingCanvas" xmlns:mc="http://schemas.openxmlformats.org/markup-compatibility/2006" xmlns:o="urn:schemas-microsoft-com:office:office" xmlns:r="http://schemas.openxmlformats.org/officeDocument/2006/relationships" xmlns:m="http://schemas.openxmlformats.org/officeDocument/2006/math" xmlns:v="urn:schemas-microsoft-com:vml" xmlns:wp14="http://schemas.microsoft.com/office/word/2010/wordprocessingDrawing" xmlns:wp="http://schemas.openxmlformats.org/drawingml/2006/wordprocessingDrawing" xmlns:w10="urn:schemas-microsoft-com:office:word" xmlns:w="http://schemas.openxmlformats.org/wordprocessingml/2006/main" xmlns:w14="http://schemas.microsoft.com/office/word/2010/wordml" xmlns:w15="http://schemas.microsoft.com/office/word/2012/wordml" xmlns:wpg="http://schemas.microsoft.com/office/word/2010/wordprocessingGroup" xmlns:wpi="http://schemas.microsoft.com/office/word/2010/wordprocessingInk" xmlns:wne="http://schemas.microsoft.com/office/word/2006/wordml" xmlns:wps="http://schemas.microsoft.com/office/word/2010/wordprocessingShape" mc:Ignorable="w14 w15 wp14">
+<w:document xmlns:wpc="http://schemas.microsoft.com/office/word/2010/wordprocessingCanvas" xmlns:cx="http://schemas.microsoft.com/office/drawing/2014/chartex" xmlns:cx1="http://schemas.microsoft.com/office/drawing/2015/9/8/chartex" xmlns:cx2="http://schemas.microsoft.com/office/drawing/2015/10/21/chartex" xmlns:cx3="http://schemas.microsoft.com/office/drawing/2016/5/9/chartex" xmlns:cx4="http://schemas.microsoft.com/office/drawing/2016/5/10/chartex" xmlns:cx5="http://schemas.microsoft.com/office/drawing/2016/5/11/chartex" xmlns:cx6="http://schemas.microsoft.com/office/drawing/2016/5/12/chartex" xmlns:cx7="http://schemas.microsoft.com/office/drawing/2016/5/13/chartex" xmlns:cx8="http://schemas.microsoft.com/office/drawing/2016/5/14/chartex" xmlns:mc="http://schemas.openxmlformats.org/markup-compatibility/2006" xmlns:aink="http://schemas.microsoft.com/office/drawing/2016/ink" xmlns:am3d="http://schemas.microsoft.com/office/drawing/2017/model3d" xmlns:o="urn:schemas-microsoft-com:office:office" xmlns:r="http://schemas.openxmlformats.org/officeDocument/2006/relationships" xmlns:m="http://schemas.openxmlformats.org/officeDocument/2006/math" xmlns:v="urn:schemas-microsoft-com:vml" xmlns:wp14="http://schemas.microsoft.com/office/word/2010/wordprocessingDrawing" xmlns:wp="http://schemas.openxmlformats.org/drawingml/2006/wordprocessingDrawing" xmlns:w10="urn:schemas-microsoft-com:office:word" xmlns:w="http://schemas.openxmlformats.org/wordprocessingml/2006/main" xmlns:w14="http://schemas.microsoft.com/office/word/2010/wordml" xmlns:w15="http://schemas.microsoft.com/office/word/2012/wordml" xmlns:w16cex="http://schemas.microsoft.com/office/word/2018/wordml/cex" xmlns:w16cid="http://schemas.microsoft.com/office/word/2016/wordml/cid" xmlns:w16="http://schemas.microsoft.com/office/word/2018/wordml" xmlns:w16sdtdh="http://schemas.microsoft.com/office/word/2020/wordml/sdtdatahash" xmlns:w16se="http://schemas.microsoft.com/office/word/2015/wordml/symex" xmlns:wpg="http://schemas.microsoft.com/office/word/2010/wordprocessingGroup" xmlns:wpi="http://schemas.microsoft.com/office/word/2010/wordprocessingInk" xmlns:wne="http://schemas.microsoft.com/office/word/2006/wordml" xmlns:wps="http://schemas.microsoft.com/office/word/2010/wordprocessingShape" mc:Ignorable="w14 w15 w16se w16cid w16 w16cex w16sdtdh wp14">
   <w:body>
     <w:p>
       <w:r>
@@ -16,25 +16,60 @@
       </w:r>
     </w:p>
     <w:p>
-      <w:r>
+      <w:pPr>
+        <w:rPr>
+          <w:strike/>
+        </w:rPr>
+      </w:pPr>
+      <w:r>
+        <w:rPr>
+          <w:strike/>
+        </w:rPr>
         <w:t>198: one needs to pass (to is missing)</w:t>
       </w:r>
     </w:p>
     <w:p>
-      <w:r>
+      <w:pPr>
+        <w:rPr>
+          <w:strike/>
+        </w:rPr>
+      </w:pPr>
+      <w:r>
+        <w:rPr>
+          <w:strike/>
+        </w:rPr>
         <w:t xml:space="preserve">241: The probability? </w:t>
       </w:r>
     </w:p>
     <w:p>
-      <w:r>
+      <w:pPr>
+        <w:rPr>
+          <w:strike/>
+        </w:rPr>
+      </w:pPr>
+      <w:r>
+        <w:rPr>
+          <w:strike/>
+        </w:rPr>
         <w:t>290: the numbers in this paragraph don’t match those from the abstract</w:t>
       </w:r>
       <w:r>
+        <w:rPr>
+          <w:strike/>
+        </w:rPr>
         <w:t xml:space="preserve"> (lines 35 and 36). Should they? </w:t>
       </w:r>
     </w:p>
     <w:p>
-      <w:r>
+      <w:pPr>
+        <w:rPr>
+          <w:strike/>
+        </w:rPr>
+      </w:pPr>
+      <w:r>
+        <w:rPr>
+          <w:strike/>
+        </w:rPr>
         <w:t xml:space="preserve">Discussion first paragraph: is repetition. Delete? </w:t>
       </w:r>
     </w:p>
@@ -46,40 +81,97 @@
         <w:t xml:space="preserve">343: </w:t>
       </w:r>
       <w:r>
-        <w:t xml:space="preserve">you seem to be stating a problem here but I am not sure if a solution is following. Perhaps a ‘however’, ‘hence’ or ‘therefore’ in the appropriate places would help. </w:t>
-      </w:r>
-    </w:p>
-    <w:p>
-      <w:r>
+        <w:t xml:space="preserve">you seem to be stating a problem </w:t>
+      </w:r>
+      <w:proofErr w:type="gramStart"/>
+      <w:r>
+        <w:t>here</w:t>
+      </w:r>
+      <w:proofErr w:type="gramEnd"/>
+      <w:r>
+        <w:t xml:space="preserve"> but I am not sure if a solution is following. Perhaps a ‘however’, ‘hence’ or ‘therefore’ in the appropriate places would help. </w:t>
+      </w:r>
+    </w:p>
+    <w:p>
+      <w:pPr>
+        <w:rPr>
+          <w:strike/>
+        </w:rPr>
+      </w:pPr>
+      <w:r>
+        <w:rPr>
+          <w:strike/>
+        </w:rPr>
         <w:t>366: the opening bracket is missing its closing partner. I think the sentence might be meant like this: “Overall, GVPs were detected in only 1.2% of half-hour periods in the dataset.”</w:t>
       </w:r>
     </w:p>
     <w:p>
-      <w:r>
+      <w:pPr>
+        <w:rPr>
+          <w:strike/>
+        </w:rPr>
+      </w:pPr>
+      <w:r>
+        <w:rPr>
+          <w:strike/>
+        </w:rPr>
         <w:t>382: delete the ‘and’ and start a new sentence?</w:t>
       </w:r>
     </w:p>
     <w:p>
-      <w:r>
+      <w:pPr>
+        <w:rPr>
+          <w:strike/>
+        </w:rPr>
+      </w:pPr>
+      <w:r>
+        <w:rPr>
+          <w:strike/>
+        </w:rPr>
         <w:t xml:space="preserve">388: delete the ‘in’? </w:t>
       </w:r>
     </w:p>
     <w:p>
-      <w:r>
+      <w:pPr>
+        <w:rPr>
+          <w:strike/>
+        </w:rPr>
+      </w:pPr>
+      <w:r>
+        <w:rPr>
+          <w:strike/>
+        </w:rPr>
         <w:t xml:space="preserve">432: ‘future research will investigate’: replace will with should? Or do you have a plan for it already? </w:t>
       </w:r>
     </w:p>
     <w:p>
-      <w:r>
+      <w:pPr>
+        <w:rPr>
+          <w:strike/>
+        </w:rPr>
+      </w:pPr>
+      <w:r>
+        <w:rPr>
+          <w:strike/>
+        </w:rPr>
         <w:t xml:space="preserve">463: does my code about visualising the tessellation tiles earn me a spot for the visualisation credits? </w:t>
       </w:r>
       <w:r>
+        <w:rPr>
+          <w:strike/>
+        </w:rPr>
         <w:t xml:space="preserve">That was a tough one to crack. </w:t>
       </w:r>
       <w:r>
+        <w:rPr>
+          <w:strike/>
+        </w:rPr>
         <w:t xml:space="preserve">Maybe you ended up rewriting it… </w:t>
       </w:r>
       <w:r>
+        <w:rPr>
+          <w:strike/>
+        </w:rPr>
         <w:t xml:space="preserve">my version may have been a bit confusing… </w:t>
       </w:r>
     </w:p>
@@ -95,14 +187,15 @@
           <w:ilvl w:val="0"/>
           <w:numId w:val="1"/>
         </w:numPr>
-      </w:pPr>
-      <w:proofErr w:type="gramStart"/>
-      <w:r>
-        <w:t>first</w:t>
-      </w:r>
-      <w:proofErr w:type="gramEnd"/>
-      <w:r>
-        <w:t xml:space="preserve"> line: punctuation missing before ‘Each’. </w:t>
+        <w:rPr>
+          <w:strike/>
+        </w:rPr>
+      </w:pPr>
+      <w:r>
+        <w:rPr>
+          <w:strike/>
+        </w:rPr>
+        <w:t xml:space="preserve">first line: punctuation missing before ‘Each’. </w:t>
       </w:r>
     </w:p>
     <w:p>
@@ -112,8 +205,14 @@
           <w:ilvl w:val="0"/>
           <w:numId w:val="1"/>
         </w:numPr>
-      </w:pPr>
-      <w:r>
+        <w:rPr>
+          <w:strike/>
+        </w:rPr>
+      </w:pPr>
+      <w:r>
+        <w:rPr>
+          <w:strike/>
+        </w:rPr>
         <w:t xml:space="preserve">1000 or 1,000? </w:t>
       </w:r>
     </w:p>
@@ -124,32 +223,21 @@
           <w:ilvl w:val="0"/>
           <w:numId w:val="1"/>
         </w:numPr>
-      </w:pPr>
-      <w:r>
-        <w:t>Not sure what this refers to: “</w:t>
-      </w:r>
-      <w:r>
-        <w:t>(predictions for the sonar data</w:t>
-      </w:r>
-      <w:r>
-        <w:t xml:space="preserve"> </w:t>
-      </w:r>
-      <w:r>
-        <w:t>667 locations for M20)</w:t>
-      </w:r>
-      <w:r>
-        <w:t>”</w:t>
-      </w:r>
-      <w:r>
-        <w:t xml:space="preserve">. I think this is meant to be “predictions for </w:t>
-      </w:r>
-      <w:proofErr w:type="gramStart"/>
-      <w:r>
-        <w:t>P(</w:t>
-      </w:r>
-      <w:proofErr w:type="gramEnd"/>
-      <w:r>
-        <w:t xml:space="preserve">GVP) when sonar was present”, no? </w:t>
+        <w:rPr>
+          <w:strike/>
+        </w:rPr>
+      </w:pPr>
+      <w:r>
+        <w:rPr>
+          <w:strike/>
+        </w:rPr>
+        <w:t>Not sure what this refers to: “(predictions for the sonar data 667 locations for M20)”</w:t>
+      </w:r>
+      <w:r>
+        <w:rPr>
+          <w:strike/>
+        </w:rPr>
+        <w:t xml:space="preserve">. I think this is meant to be “predictions for P(GVP) when sonar was present”, no? </w:t>
       </w:r>
     </w:p>
     <w:p>
@@ -164,15 +252,15 @@
           <w:ilvl w:val="0"/>
           <w:numId w:val="2"/>
         </w:numPr>
-      </w:pPr>
-      <w:r>
-        <w:t>Figure S2.3: not sure what the individual observations are. If they are “</w:t>
-      </w:r>
-      <w:r>
-        <w:t>observed probability of a GVP across all hydrophones and SCCs</w:t>
-      </w:r>
-      <w:r>
-        <w:t xml:space="preserve">”, then there should be only one dot for each period, no? </w:t>
+        <w:rPr>
+          <w:strike/>
+        </w:rPr>
+      </w:pPr>
+      <w:r>
+        <w:rPr>
+          <w:strike/>
+        </w:rPr>
+        <w:t xml:space="preserve">Figure S2.3: not sure what the individual observations are. If they are “observed probability of a GVP across all hydrophones and SCCs”, then there should be only one dot for each period, no? </w:t>
       </w:r>
     </w:p>
     <w:p>
@@ -182,19 +270,20 @@
           <w:ilvl w:val="0"/>
           <w:numId w:val="2"/>
         </w:numPr>
-      </w:pPr>
-      <w:r>
-        <w:t xml:space="preserve">Figure S2.6: “Spline for the relationship between </w:t>
-      </w:r>
-      <w:proofErr w:type="gramStart"/>
-      <w:r>
-        <w:t>P(</w:t>
-      </w:r>
-      <w:proofErr w:type="gramEnd"/>
-      <w:r>
-        <w:t xml:space="preserve">GVP) and depth </w:t>
-      </w:r>
-      <w:r>
+        <w:rPr>
+          <w:strike/>
+        </w:rPr>
+      </w:pPr>
+      <w:r>
+        <w:rPr>
+          <w:strike/>
+        </w:rPr>
+        <w:t xml:space="preserve">Figure S2.6: “Spline for the relationship between P(GVP) and depth </w:t>
+      </w:r>
+      <w:r>
+        <w:rPr>
+          <w:strike/>
+        </w:rPr>
         <w:t>from M1 on the logit-link scale. Solid line: best fit; dashed lines: 95% CIs”?</w:t>
       </w:r>
     </w:p>
@@ -251,12 +340,16 @@
           <w:ilvl w:val="0"/>
           <w:numId w:val="3"/>
         </w:numPr>
-      </w:pPr>
-      <w:r>
+        <w:rPr>
+          <w:strike/>
+        </w:rPr>
+      </w:pPr>
+      <w:r>
+        <w:rPr>
+          <w:strike/>
+        </w:rPr>
         <w:t>The line above that same equation: delete the ‘for’</w:t>
       </w:r>
-      <w:bookmarkStart w:id="0" w:name="_GoBack"/>
-      <w:bookmarkEnd w:id="0"/>
     </w:p>
     <w:p>
       <w:pPr>
@@ -265,8 +358,14 @@
           <w:ilvl w:val="0"/>
           <w:numId w:val="3"/>
         </w:numPr>
-      </w:pPr>
-      <w:r>
+        <w:rPr>
+          <w:strike/>
+        </w:rPr>
+      </w:pPr>
+      <w:r>
+        <w:rPr>
+          <w:strike/>
+        </w:rPr>
         <w:t>691: delete ‘will’</w:t>
       </w:r>
     </w:p>
@@ -282,7 +381,7 @@
 </file>
 
 <file path=word/numbering.xml><?xml version="1.0" encoding="utf-8"?>
-<w:numbering xmlns:wpc="http://schemas.microsoft.com/office/word/2010/wordprocessingCanvas" xmlns:mc="http://schemas.openxmlformats.org/markup-compatibility/2006" xmlns:o="urn:schemas-microsoft-com:office:office" xmlns:r="http://schemas.openxmlformats.org/officeDocument/2006/relationships" xmlns:m="http://schemas.openxmlformats.org/officeDocument/2006/math" xmlns:v="urn:schemas-microsoft-com:vml" xmlns:wp14="http://schemas.microsoft.com/office/word/2010/wordprocessingDrawing" xmlns:wp="http://schemas.openxmlformats.org/drawingml/2006/wordprocessingDrawing" xmlns:w10="urn:schemas-microsoft-com:office:word" xmlns:w="http://schemas.openxmlformats.org/wordprocessingml/2006/main" xmlns:w14="http://schemas.microsoft.com/office/word/2010/wordml" xmlns:w15="http://schemas.microsoft.com/office/word/2012/wordml" xmlns:wpg="http://schemas.microsoft.com/office/word/2010/wordprocessingGroup" xmlns:wpi="http://schemas.microsoft.com/office/word/2010/wordprocessingInk" xmlns:wne="http://schemas.microsoft.com/office/word/2006/wordml" xmlns:wps="http://schemas.microsoft.com/office/word/2010/wordprocessingShape" mc:Ignorable="w14 w15 wp14">
+<w:numbering xmlns:wpc="http://schemas.microsoft.com/office/word/2010/wordprocessingCanvas" xmlns:cx="http://schemas.microsoft.com/office/drawing/2014/chartex" xmlns:cx1="http://schemas.microsoft.com/office/drawing/2015/9/8/chartex" xmlns:cx2="http://schemas.microsoft.com/office/drawing/2015/10/21/chartex" xmlns:cx3="http://schemas.microsoft.com/office/drawing/2016/5/9/chartex" xmlns:cx4="http://schemas.microsoft.com/office/drawing/2016/5/10/chartex" xmlns:cx5="http://schemas.microsoft.com/office/drawing/2016/5/11/chartex" xmlns:cx6="http://schemas.microsoft.com/office/drawing/2016/5/12/chartex" xmlns:cx7="http://schemas.microsoft.com/office/drawing/2016/5/13/chartex" xmlns:cx8="http://schemas.microsoft.com/office/drawing/2016/5/14/chartex" xmlns:mc="http://schemas.openxmlformats.org/markup-compatibility/2006" xmlns:aink="http://schemas.microsoft.com/office/drawing/2016/ink" xmlns:am3d="http://schemas.microsoft.com/office/drawing/2017/model3d" xmlns:o="urn:schemas-microsoft-com:office:office" xmlns:r="http://schemas.openxmlformats.org/officeDocument/2006/relationships" xmlns:m="http://schemas.openxmlformats.org/officeDocument/2006/math" xmlns:v="urn:schemas-microsoft-com:vml" xmlns:wp14="http://schemas.microsoft.com/office/word/2010/wordprocessingDrawing" xmlns:wp="http://schemas.openxmlformats.org/drawingml/2006/wordprocessingDrawing" xmlns:w10="urn:schemas-microsoft-com:office:word" xmlns:w="http://schemas.openxmlformats.org/wordprocessingml/2006/main" xmlns:w14="http://schemas.microsoft.com/office/word/2010/wordml" xmlns:w15="http://schemas.microsoft.com/office/word/2012/wordml" xmlns:w16cex="http://schemas.microsoft.com/office/word/2018/wordml/cex" xmlns:w16cid="http://schemas.microsoft.com/office/word/2016/wordml/cid" xmlns:w16="http://schemas.microsoft.com/office/word/2018/wordml" xmlns:w16sdtdh="http://schemas.microsoft.com/office/word/2020/wordml/sdtdatahash" xmlns:w16se="http://schemas.microsoft.com/office/word/2015/wordml/symex" xmlns:wpg="http://schemas.microsoft.com/office/word/2010/wordprocessingGroup" xmlns:wpi="http://schemas.microsoft.com/office/word/2010/wordprocessingInk" xmlns:wne="http://schemas.microsoft.com/office/word/2006/wordml" xmlns:wps="http://schemas.microsoft.com/office/word/2010/wordprocessingShape" mc:Ignorable="w14 w15 w16se w16cid w16 w16cex w16sdtdh wp14">
   <w:abstractNum w:abstractNumId="0" w15:restartNumberingAfterBreak="0">
     <w:nsid w:val="0E3B115B"/>
     <w:multiLevelType w:val="hybridMultilevel"/>
@@ -635,7 +734,7 @@
 </file>
 
 <file path=word/styles.xml><?xml version="1.0" encoding="utf-8"?>
-<w:styles xmlns:mc="http://schemas.openxmlformats.org/markup-compatibility/2006" xmlns:r="http://schemas.openxmlformats.org/officeDocument/2006/relationships" xmlns:w="http://schemas.openxmlformats.org/wordprocessingml/2006/main" xmlns:w14="http://schemas.microsoft.com/office/word/2010/wordml" xmlns:w15="http://schemas.microsoft.com/office/word/2012/wordml" mc:Ignorable="w14 w15">
+<w:styles xmlns:mc="http://schemas.openxmlformats.org/markup-compatibility/2006" xmlns:r="http://schemas.openxmlformats.org/officeDocument/2006/relationships" xmlns:w="http://schemas.openxmlformats.org/wordprocessingml/2006/main" xmlns:w14="http://schemas.microsoft.com/office/word/2010/wordml" xmlns:w15="http://schemas.microsoft.com/office/word/2012/wordml" xmlns:w16cex="http://schemas.microsoft.com/office/word/2018/wordml/cex" xmlns:w16cid="http://schemas.microsoft.com/office/word/2016/wordml/cid" xmlns:w16="http://schemas.microsoft.com/office/word/2018/wordml" xmlns:w16sdtdh="http://schemas.microsoft.com/office/word/2020/wordml/sdtdatahash" xmlns:w16se="http://schemas.microsoft.com/office/word/2015/wordml/symex" mc:Ignorable="w14 w15 w16se w16cid w16 w16cex w16sdtdh">
   <w:docDefaults>
     <w:rPrDefault>
       <w:rPr>
@@ -651,7 +750,7 @@
       </w:pPr>
     </w:pPrDefault>
   </w:docDefaults>
-  <w:latentStyles w:defLockedState="0" w:defUIPriority="99" w:defSemiHidden="0" w:defUnhideWhenUsed="0" w:defQFormat="0" w:count="371">
+  <w:latentStyles w:defLockedState="0" w:defUIPriority="99" w:defSemiHidden="0" w:defUnhideWhenUsed="0" w:defQFormat="0" w:count="376">
     <w:lsdException w:name="Normal" w:uiPriority="0" w:qFormat="1"/>
     <w:lsdException w:name="heading 1" w:uiPriority="9" w:qFormat="1"/>
     <w:lsdException w:name="heading 2" w:semiHidden="1" w:uiPriority="9" w:unhideWhenUsed="1" w:qFormat="1"/>
@@ -757,7 +856,6 @@
     <w:lsdException w:name="HTML Sample" w:semiHidden="1" w:unhideWhenUsed="1"/>
     <w:lsdException w:name="HTML Typewriter" w:semiHidden="1" w:unhideWhenUsed="1"/>
     <w:lsdException w:name="HTML Variable" w:semiHidden="1" w:unhideWhenUsed="1"/>
-    <w:lsdException w:name="Normal Table" w:semiHidden="1" w:unhideWhenUsed="1"/>
     <w:lsdException w:name="annotation subject" w:semiHidden="1" w:unhideWhenUsed="1"/>
     <w:lsdException w:name="No List" w:semiHidden="1" w:unhideWhenUsed="1"/>
     <w:lsdException w:name="Outline List 1" w:semiHidden="1" w:unhideWhenUsed="1"/>
@@ -800,11 +898,8 @@
     <w:lsdException w:name="Table Contemporary" w:semiHidden="1" w:unhideWhenUsed="1"/>
     <w:lsdException w:name="Table Elegant" w:semiHidden="1" w:unhideWhenUsed="1"/>
     <w:lsdException w:name="Table Professional" w:semiHidden="1" w:unhideWhenUsed="1"/>
-    <w:lsdException w:name="Table Subtle 1" w:semiHidden="1" w:unhideWhenUsed="1"/>
     <w:lsdException w:name="Table Subtle 2" w:semiHidden="1" w:unhideWhenUsed="1"/>
     <w:lsdException w:name="Table Web 1" w:semiHidden="1" w:unhideWhenUsed="1"/>
-    <w:lsdException w:name="Table Web 2" w:semiHidden="1" w:unhideWhenUsed="1"/>
-    <w:lsdException w:name="Table Web 3" w:semiHidden="1" w:unhideWhenUsed="1"/>
     <w:lsdException w:name="Balloon Text" w:semiHidden="1" w:unhideWhenUsed="1"/>
     <w:lsdException w:name="Table Grid" w:uiPriority="39"/>
     <w:lsdException w:name="Table Theme" w:semiHidden="1" w:unhideWhenUsed="1"/>
@@ -1023,6 +1118,11 @@
     <w:lsdException w:name="List Table 5 Dark Accent 6" w:uiPriority="50"/>
     <w:lsdException w:name="List Table 6 Colorful Accent 6" w:uiPriority="51"/>
     <w:lsdException w:name="List Table 7 Colorful Accent 6" w:uiPriority="52"/>
+    <w:lsdException w:name="Mention" w:semiHidden="1" w:unhideWhenUsed="1"/>
+    <w:lsdException w:name="Smart Hyperlink" w:semiHidden="1" w:unhideWhenUsed="1"/>
+    <w:lsdException w:name="Hashtag" w:semiHidden="1" w:unhideWhenUsed="1"/>
+    <w:lsdException w:name="Unresolved Mention" w:semiHidden="1" w:unhideWhenUsed="1"/>
+    <w:lsdException w:name="Smart Link" w:semiHidden="1" w:unhideWhenUsed="1"/>
   </w:latentStyles>
   <w:style w:type="paragraph" w:default="1" w:styleId="Normal">
     <w:name w:val="Normal"/>

</xml_diff>